<commit_message>
Update the ENV configuration docs
</commit_message>
<xml_diff>
--- a/lomox-master/环境配置文档.docx
+++ b/lomox-master/环境配置文档.docx
@@ -58,7 +58,11 @@
         <w:t>安装</w:t>
       </w:r>
       <w:r>
-        <w:t>qt-win-opensource-5.4-vs2013.exe</w:t>
+        <w:t>qt-win-opensource-5.4-vs2013.</w:t>
+      </w:r>
+      <w:proofErr w:type="gramStart"/>
+      <w:r>
+        <w:t>exe</w:t>
       </w:r>
       <w:r>
         <w:rPr>
@@ -69,6 +73,7 @@
       <w:r>
         <w:t>qt-vs-addin-opensource.exe</w:t>
       </w:r>
+      <w:proofErr w:type="gramEnd"/>
       <w:r>
         <w:rPr>
           <w:rFonts w:hint="eastAsia"/>
@@ -337,76 +342,35 @@
         <w:rPr>
           <w:rFonts w:hint="eastAsia"/>
         </w:rPr>
-        <w:t>导入</w:t>
-      </w:r>
-      <w:proofErr w:type="spellStart"/>
-      <w:r>
-        <w:rPr>
-          <w:rFonts w:hint="eastAsia"/>
-        </w:rPr>
-        <w:t>lomox</w:t>
-      </w:r>
-      <w:proofErr w:type="spellEnd"/>
-      <w:r>
-        <w:rPr>
-          <w:rFonts w:hint="eastAsia"/>
-        </w:rPr>
-        <w:t>工程，导入</w:t>
-      </w:r>
-      <w:proofErr w:type="spellStart"/>
-      <w:r>
-        <w:rPr>
-          <w:rFonts w:hint="eastAsia"/>
-        </w:rPr>
-        <w:t>lomox</w:t>
-      </w:r>
-      <w:proofErr w:type="spellEnd"/>
-      <w:r>
-        <w:rPr>
-          <w:rFonts w:hint="eastAsia"/>
-        </w:rPr>
-        <w:t>工程下的</w:t>
-      </w:r>
-      <w:r>
-        <w:rPr>
-          <w:rFonts w:hint="eastAsia"/>
-        </w:rPr>
-        <w:t>pro</w:t>
-      </w:r>
-      <w:r>
-        <w:rPr>
-          <w:rFonts w:hint="eastAsia"/>
-        </w:rPr>
-        <w:t>文件如下图</w:t>
-      </w:r>
-      <w:r>
-        <w:rPr>
-          <w:rFonts w:hint="eastAsia"/>
-        </w:rPr>
-        <w:t>所示</w:t>
-      </w:r>
-      <w:r>
-        <w:rPr>
-          <w:rFonts w:hint="eastAsia"/>
-        </w:rPr>
-        <w:t>。</w:t>
-      </w:r>
-    </w:p>
-    <w:p>
-      <w:pPr>
-        <w:pStyle w:val="ListParagraph"/>
-      </w:pPr>
-      <w:r>
-        <w:rPr>
-          <w:rFonts w:hint="eastAsia"/>
+        <w:t>打开</w:t>
+      </w:r>
+      <w:r>
+        <w:rPr>
+          <w:rFonts w:hint="eastAsia"/>
+        </w:rPr>
+        <w:t>Test</w:t>
+      </w:r>
+      <w:r>
+        <w:rPr>
+          <w:rFonts w:hint="eastAsia"/>
+        </w:rPr>
+        <w:t>项目。</w:t>
+      </w:r>
+    </w:p>
+    <w:p>
+      <w:pPr>
+        <w:pStyle w:val="ListParagraph"/>
+      </w:pPr>
+      <w:r>
+        <w:rPr>
           <w:noProof/>
         </w:rPr>
         <w:lastRenderedPageBreak/>
         <w:drawing>
           <wp:inline distT="0" distB="0" distL="0" distR="0">
-            <wp:extent cx="5943600" cy="2855359"/>
+            <wp:extent cx="5414596" cy="3640023"/>
             <wp:effectExtent l="19050" t="0" r="0" b="0"/>
-            <wp:docPr id="1" name="Picture 1"/>
+            <wp:docPr id="3" name="Picture 1"/>
             <wp:cNvGraphicFramePr>
               <a:graphicFrameLocks xmlns:a="http://schemas.openxmlformats.org/drawingml/2006/main" noChangeAspect="1"/>
             </wp:cNvGraphicFramePr>
@@ -429,7 +393,7 @@
                   <pic:spPr bwMode="auto">
                     <a:xfrm>
                       <a:off x="0" y="0"/>
-                      <a:ext cx="5943600" cy="2855359"/>
+                      <a:ext cx="5415716" cy="3640776"/>
                     </a:xfrm>
                     <a:prstGeom prst="rect">
                       <a:avLst/>
@@ -631,6 +595,9 @@
     <w:p>
       <w:pPr>
         <w:pStyle w:val="ListParagraph"/>
+        <w:rPr>
+          <w:rFonts w:hint="eastAsia"/>
+        </w:rPr>
       </w:pPr>
       <w:r>
         <w:rPr>
@@ -666,6 +633,808 @@
                     <a:xfrm>
                       <a:off x="0" y="0"/>
                       <a:ext cx="5146675" cy="4566285"/>
+                    </a:xfrm>
+                    <a:prstGeom prst="rect">
+                      <a:avLst/>
+                    </a:prstGeom>
+                    <a:noFill/>
+                    <a:ln w="9525">
+                      <a:noFill/>
+                      <a:miter lim="800000"/>
+                      <a:headEnd/>
+                      <a:tailEnd/>
+                    </a:ln>
+                  </pic:spPr>
+                </pic:pic>
+              </a:graphicData>
+            </a:graphic>
+          </wp:inline>
+        </w:drawing>
+      </w:r>
+    </w:p>
+    <w:p>
+      <w:pPr>
+        <w:pStyle w:val="ListParagraph"/>
+        <w:numPr>
+          <w:ilvl w:val="0"/>
+          <w:numId w:val="1"/>
+        </w:numPr>
+        <w:outlineLvl w:val="0"/>
+        <w:rPr>
+          <w:rFonts w:hint="eastAsia"/>
+        </w:rPr>
+      </w:pPr>
+      <w:r>
+        <w:rPr>
+          <w:rFonts w:hint="eastAsia"/>
+        </w:rPr>
+        <w:t>建立项目依赖。</w:t>
+      </w:r>
+    </w:p>
+    <w:p>
+      <w:pPr>
+        <w:pStyle w:val="ListParagraph"/>
+        <w:rPr>
+          <w:rFonts w:hint="eastAsia"/>
+        </w:rPr>
+      </w:pPr>
+      <w:r>
+        <w:rPr>
+          <w:noProof/>
+        </w:rPr>
+        <w:drawing>
+          <wp:inline distT="0" distB="0" distL="0" distR="0">
+            <wp:extent cx="5943600" cy="3135355"/>
+            <wp:effectExtent l="19050" t="0" r="0" b="0"/>
+            <wp:docPr id="9" name="Picture 4"/>
+            <wp:cNvGraphicFramePr>
+              <a:graphicFrameLocks xmlns:a="http://schemas.openxmlformats.org/drawingml/2006/main" noChangeAspect="1"/>
+            </wp:cNvGraphicFramePr>
+            <a:graphic xmlns:a="http://schemas.openxmlformats.org/drawingml/2006/main">
+              <a:graphicData uri="http://schemas.openxmlformats.org/drawingml/2006/picture">
+                <pic:pic xmlns:pic="http://schemas.openxmlformats.org/drawingml/2006/picture">
+                  <pic:nvPicPr>
+                    <pic:cNvPr id="0" name="Picture 4"/>
+                    <pic:cNvPicPr>
+                      <a:picLocks noChangeAspect="1" noChangeArrowheads="1"/>
+                    </pic:cNvPicPr>
+                  </pic:nvPicPr>
+                  <pic:blipFill>
+                    <a:blip r:embed="rId12" cstate="print"/>
+                    <a:srcRect/>
+                    <a:stretch>
+                      <a:fillRect/>
+                    </a:stretch>
+                  </pic:blipFill>
+                  <pic:spPr bwMode="auto">
+                    <a:xfrm>
+                      <a:off x="0" y="0"/>
+                      <a:ext cx="5943600" cy="3135355"/>
+                    </a:xfrm>
+                    <a:prstGeom prst="rect">
+                      <a:avLst/>
+                    </a:prstGeom>
+                    <a:noFill/>
+                    <a:ln w="9525">
+                      <a:noFill/>
+                      <a:miter lim="800000"/>
+                      <a:headEnd/>
+                      <a:tailEnd/>
+                    </a:ln>
+                  </pic:spPr>
+                </pic:pic>
+              </a:graphicData>
+            </a:graphic>
+          </wp:inline>
+        </w:drawing>
+      </w:r>
+    </w:p>
+    <w:p>
+      <w:pPr>
+        <w:pStyle w:val="ListParagraph"/>
+      </w:pPr>
+      <w:r>
+        <w:rPr>
+          <w:rFonts w:hint="eastAsia"/>
+        </w:rPr>
+        <w:t>依赖关系：</w:t>
+      </w:r>
+      <w:r>
+        <w:rPr>
+          <w:rFonts w:hint="eastAsia"/>
+        </w:rPr>
+        <w:t xml:space="preserve">Test -&gt; </w:t>
+      </w:r>
+      <w:proofErr w:type="spellStart"/>
+      <w:r>
+        <w:t>lomoxstaticlink</w:t>
+      </w:r>
+      <w:proofErr w:type="spellEnd"/>
+      <w:r>
+        <w:t xml:space="preserve"> Test -&gt; </w:t>
+      </w:r>
+      <w:proofErr w:type="spellStart"/>
+      <w:r>
+        <w:t>lomox</w:t>
+      </w:r>
+      <w:proofErr w:type="spellEnd"/>
+    </w:p>
+    <w:p>
+      <w:pPr>
+        <w:pStyle w:val="ListParagraph"/>
+      </w:pPr>
+      <w:r>
+        <w:lastRenderedPageBreak/>
+        <w:tab/>
+      </w:r>
+      <w:r>
+        <w:t xml:space="preserve">         </w:t>
+      </w:r>
+      <w:proofErr w:type="spellStart"/>
+      <w:r>
+        <w:t>Lomoxstaticlink</w:t>
+      </w:r>
+      <w:proofErr w:type="spellEnd"/>
+      <w:r>
+        <w:t xml:space="preserve"> -&gt; </w:t>
+      </w:r>
+      <w:proofErr w:type="spellStart"/>
+      <w:r>
+        <w:t>lomox</w:t>
+      </w:r>
+      <w:proofErr w:type="spellEnd"/>
+    </w:p>
+    <w:p>
+      <w:pPr>
+        <w:pStyle w:val="ListParagraph"/>
+        <w:rPr>
+          <w:rFonts w:hint="eastAsia"/>
+        </w:rPr>
+      </w:pPr>
+      <w:r>
+        <w:rPr>
+          <w:rFonts w:hint="eastAsia"/>
+        </w:rPr>
+        <w:t>配置了依赖关系之后，</w:t>
+      </w:r>
+      <w:r>
+        <w:rPr>
+          <w:rFonts w:hint="eastAsia"/>
+        </w:rPr>
+        <w:t>build</w:t>
+      </w:r>
+      <w:r>
+        <w:rPr>
+          <w:rFonts w:hint="eastAsia"/>
+        </w:rPr>
+        <w:t>某项目如</w:t>
+      </w:r>
+      <w:r>
+        <w:rPr>
+          <w:rFonts w:hint="eastAsia"/>
+        </w:rPr>
+        <w:t>Test</w:t>
+      </w:r>
+      <w:r>
+        <w:rPr>
+          <w:rFonts w:hint="eastAsia"/>
+        </w:rPr>
+        <w:t>会自动</w:t>
+      </w:r>
+      <w:r>
+        <w:rPr>
+          <w:rFonts w:hint="eastAsia"/>
+        </w:rPr>
+        <w:t>build</w:t>
+      </w:r>
+      <w:r>
+        <w:rPr>
+          <w:rFonts w:hint="eastAsia"/>
+        </w:rPr>
+        <w:t>其所依赖的</w:t>
+      </w:r>
+      <w:proofErr w:type="gramStart"/>
+      <w:r>
+        <w:rPr>
+          <w:rFonts w:hint="eastAsia"/>
+        </w:rPr>
+        <w:t>的</w:t>
+      </w:r>
+      <w:proofErr w:type="gramEnd"/>
+      <w:r>
+        <w:rPr>
+          <w:rFonts w:hint="eastAsia"/>
+        </w:rPr>
+        <w:t>项目如</w:t>
+      </w:r>
+      <w:proofErr w:type="spellStart"/>
+      <w:r>
+        <w:rPr>
+          <w:rFonts w:hint="eastAsia"/>
+        </w:rPr>
+        <w:t>lomox</w:t>
+      </w:r>
+      <w:proofErr w:type="spellEnd"/>
+      <w:r>
+        <w:rPr>
+          <w:rFonts w:hint="eastAsia"/>
+        </w:rPr>
+        <w:t>。</w:t>
+      </w:r>
+    </w:p>
+    <w:p>
+      <w:pPr>
+        <w:pStyle w:val="ListParagraph"/>
+        <w:rPr>
+          <w:rFonts w:hint="eastAsia"/>
+        </w:rPr>
+      </w:pPr>
+      <w:r>
+        <w:rPr>
+          <w:rFonts w:hint="eastAsia"/>
+        </w:rPr>
+        <w:t>同时需要修改附加目录库，因为项目</w:t>
+      </w:r>
+      <w:r>
+        <w:rPr>
+          <w:rFonts w:hint="eastAsia"/>
+        </w:rPr>
+        <w:t>Test</w:t>
+      </w:r>
+      <w:r>
+        <w:rPr>
+          <w:rFonts w:hint="eastAsia"/>
+        </w:rPr>
+        <w:t>要引用</w:t>
+      </w:r>
+      <w:proofErr w:type="spellStart"/>
+      <w:r>
+        <w:rPr>
+          <w:rFonts w:hint="eastAsia"/>
+        </w:rPr>
+        <w:t>lomox</w:t>
+      </w:r>
+      <w:proofErr w:type="spellEnd"/>
+      <w:r>
+        <w:rPr>
+          <w:rFonts w:hint="eastAsia"/>
+        </w:rPr>
+        <w:t>生成的</w:t>
+      </w:r>
+      <w:r>
+        <w:rPr>
+          <w:rFonts w:hint="eastAsia"/>
+        </w:rPr>
+        <w:t>lomox</w:t>
+      </w:r>
+      <w:r>
+        <w:t>.dll</w:t>
+      </w:r>
+      <w:r>
+        <w:rPr>
+          <w:rFonts w:hint="eastAsia"/>
+        </w:rPr>
+        <w:t>，这也是为什么要建立依赖的原因。</w:t>
+      </w:r>
+    </w:p>
+    <w:p>
+      <w:pPr>
+        <w:pStyle w:val="ListParagraph"/>
+        <w:rPr>
+          <w:rFonts w:hint="eastAsia"/>
+        </w:rPr>
+      </w:pPr>
+      <w:r>
+        <w:rPr>
+          <w:rFonts w:hint="eastAsia"/>
+          <w:noProof/>
+        </w:rPr>
+        <w:drawing>
+          <wp:inline distT="0" distB="0" distL="0" distR="0">
+            <wp:extent cx="5943600" cy="2519425"/>
+            <wp:effectExtent l="19050" t="0" r="0" b="0"/>
+            <wp:docPr id="11" name="Picture 7"/>
+            <wp:cNvGraphicFramePr>
+              <a:graphicFrameLocks xmlns:a="http://schemas.openxmlformats.org/drawingml/2006/main" noChangeAspect="1"/>
+            </wp:cNvGraphicFramePr>
+            <a:graphic xmlns:a="http://schemas.openxmlformats.org/drawingml/2006/main">
+              <a:graphicData uri="http://schemas.openxmlformats.org/drawingml/2006/picture">
+                <pic:pic xmlns:pic="http://schemas.openxmlformats.org/drawingml/2006/picture">
+                  <pic:nvPicPr>
+                    <pic:cNvPr id="0" name="Picture 7"/>
+                    <pic:cNvPicPr>
+                      <a:picLocks noChangeAspect="1" noChangeArrowheads="1"/>
+                    </pic:cNvPicPr>
+                  </pic:nvPicPr>
+                  <pic:blipFill>
+                    <a:blip r:embed="rId13" cstate="print"/>
+                    <a:srcRect/>
+                    <a:stretch>
+                      <a:fillRect/>
+                    </a:stretch>
+                  </pic:blipFill>
+                  <pic:spPr bwMode="auto">
+                    <a:xfrm>
+                      <a:off x="0" y="0"/>
+                      <a:ext cx="5943600" cy="2519425"/>
+                    </a:xfrm>
+                    <a:prstGeom prst="rect">
+                      <a:avLst/>
+                    </a:prstGeom>
+                    <a:noFill/>
+                    <a:ln w="9525">
+                      <a:noFill/>
+                      <a:miter lim="800000"/>
+                      <a:headEnd/>
+                      <a:tailEnd/>
+                    </a:ln>
+                  </pic:spPr>
+                </pic:pic>
+              </a:graphicData>
+            </a:graphic>
+          </wp:inline>
+        </w:drawing>
+      </w:r>
+    </w:p>
+    <w:p>
+      <w:pPr>
+        <w:pStyle w:val="ListParagraph"/>
+        <w:numPr>
+          <w:ilvl w:val="0"/>
+          <w:numId w:val="1"/>
+        </w:numPr>
+        <w:outlineLvl w:val="0"/>
+        <w:rPr>
+          <w:rFonts w:hint="eastAsia"/>
+        </w:rPr>
+      </w:pPr>
+      <w:r>
+        <w:rPr>
+          <w:rFonts w:hint="eastAsia"/>
+        </w:rPr>
+        <w:t>添加引用库。</w:t>
+      </w:r>
+    </w:p>
+    <w:p>
+      <w:pPr>
+        <w:pStyle w:val="ListParagraph"/>
+        <w:rPr>
+          <w:rFonts w:hint="eastAsia"/>
+        </w:rPr>
+      </w:pPr>
+      <w:proofErr w:type="spellStart"/>
+      <w:r>
+        <w:t>L</w:t>
+      </w:r>
+      <w:r>
+        <w:rPr>
+          <w:rFonts w:hint="eastAsia"/>
+        </w:rPr>
+        <w:t>omox</w:t>
+      </w:r>
+      <w:proofErr w:type="spellEnd"/>
+      <w:r>
+        <w:rPr>
+          <w:rFonts w:hint="eastAsia"/>
+        </w:rPr>
+        <w:t>项目所依赖的库可以从这里看到：</w:t>
+      </w:r>
+    </w:p>
+    <w:p>
+      <w:pPr>
+        <w:pStyle w:val="ListParagraph"/>
+        <w:rPr>
+          <w:rFonts w:hint="eastAsia"/>
+        </w:rPr>
+      </w:pPr>
+      <w:r>
+        <w:rPr>
+          <w:rFonts w:hint="eastAsia"/>
+          <w:noProof/>
+        </w:rPr>
+        <w:drawing>
+          <wp:inline distT="0" distB="0" distL="0" distR="0">
+            <wp:extent cx="5943600" cy="1845753"/>
+            <wp:effectExtent l="19050" t="0" r="0" b="0"/>
+            <wp:docPr id="12" name="Picture 10"/>
+            <wp:cNvGraphicFramePr>
+              <a:graphicFrameLocks xmlns:a="http://schemas.openxmlformats.org/drawingml/2006/main" noChangeAspect="1"/>
+            </wp:cNvGraphicFramePr>
+            <a:graphic xmlns:a="http://schemas.openxmlformats.org/drawingml/2006/main">
+              <a:graphicData uri="http://schemas.openxmlformats.org/drawingml/2006/picture">
+                <pic:pic xmlns:pic="http://schemas.openxmlformats.org/drawingml/2006/picture">
+                  <pic:nvPicPr>
+                    <pic:cNvPr id="0" name="Picture 10"/>
+                    <pic:cNvPicPr>
+                      <a:picLocks noChangeAspect="1" noChangeArrowheads="1"/>
+                    </pic:cNvPicPr>
+                  </pic:nvPicPr>
+                  <pic:blipFill>
+                    <a:blip r:embed="rId14" cstate="print"/>
+                    <a:srcRect/>
+                    <a:stretch>
+                      <a:fillRect/>
+                    </a:stretch>
+                  </pic:blipFill>
+                  <pic:spPr bwMode="auto">
+                    <a:xfrm>
+                      <a:off x="0" y="0"/>
+                      <a:ext cx="5943600" cy="1845753"/>
+                    </a:xfrm>
+                    <a:prstGeom prst="rect">
+                      <a:avLst/>
+                    </a:prstGeom>
+                    <a:noFill/>
+                    <a:ln w="9525">
+                      <a:noFill/>
+                      <a:miter lim="800000"/>
+                      <a:headEnd/>
+                      <a:tailEnd/>
+                    </a:ln>
+                  </pic:spPr>
+                </pic:pic>
+              </a:graphicData>
+            </a:graphic>
+          </wp:inline>
+        </w:drawing>
+      </w:r>
+    </w:p>
+    <w:p>
+      <w:pPr>
+        <w:pStyle w:val="ListParagraph"/>
+        <w:rPr>
+          <w:rFonts w:hint="eastAsia"/>
+        </w:rPr>
+      </w:pPr>
+      <w:r>
+        <w:rPr>
+          <w:rFonts w:hint="eastAsia"/>
+        </w:rPr>
+        <w:t>这些库文件的位置在：</w:t>
+      </w:r>
+    </w:p>
+    <w:p>
+      <w:pPr>
+        <w:pStyle w:val="ListParagraph"/>
+        <w:rPr>
+          <w:rFonts w:hint="eastAsia"/>
+        </w:rPr>
+      </w:pPr>
+      <w:r>
+        <w:rPr>
+          <w:rFonts w:hint="eastAsia"/>
+          <w:noProof/>
+        </w:rPr>
+        <w:drawing>
+          <wp:inline distT="0" distB="0" distL="0" distR="0">
+            <wp:extent cx="5943600" cy="2263366"/>
+            <wp:effectExtent l="19050" t="0" r="0" b="0"/>
+            <wp:docPr id="14" name="Picture 13"/>
+            <wp:cNvGraphicFramePr>
+              <a:graphicFrameLocks xmlns:a="http://schemas.openxmlformats.org/drawingml/2006/main" noChangeAspect="1"/>
+            </wp:cNvGraphicFramePr>
+            <a:graphic xmlns:a="http://schemas.openxmlformats.org/drawingml/2006/main">
+              <a:graphicData uri="http://schemas.openxmlformats.org/drawingml/2006/picture">
+                <pic:pic xmlns:pic="http://schemas.openxmlformats.org/drawingml/2006/picture">
+                  <pic:nvPicPr>
+                    <pic:cNvPr id="0" name="Picture 13"/>
+                    <pic:cNvPicPr>
+                      <a:picLocks noChangeAspect="1" noChangeArrowheads="1"/>
+                    </pic:cNvPicPr>
+                  </pic:nvPicPr>
+                  <pic:blipFill>
+                    <a:blip r:embed="rId15" cstate="print"/>
+                    <a:srcRect/>
+                    <a:stretch>
+                      <a:fillRect/>
+                    </a:stretch>
+                  </pic:blipFill>
+                  <pic:spPr bwMode="auto">
+                    <a:xfrm>
+                      <a:off x="0" y="0"/>
+                      <a:ext cx="5943600" cy="2263366"/>
+                    </a:xfrm>
+                    <a:prstGeom prst="rect">
+                      <a:avLst/>
+                    </a:prstGeom>
+                    <a:noFill/>
+                    <a:ln w="9525">
+                      <a:noFill/>
+                      <a:miter lim="800000"/>
+                      <a:headEnd/>
+                      <a:tailEnd/>
+                    </a:ln>
+                  </pic:spPr>
+                </pic:pic>
+              </a:graphicData>
+            </a:graphic>
+          </wp:inline>
+        </w:drawing>
+      </w:r>
+    </w:p>
+    <w:p>
+      <w:pPr>
+        <w:pStyle w:val="ListParagraph"/>
+        <w:rPr>
+          <w:rFonts w:hint="eastAsia"/>
+        </w:rPr>
+      </w:pPr>
+      <w:r>
+        <w:rPr>
+          <w:rFonts w:hint="eastAsia"/>
+        </w:rPr>
+        <w:lastRenderedPageBreak/>
+        <w:t>对于当前配置，也就是如下目录：</w:t>
+      </w:r>
+    </w:p>
+    <w:p>
+      <w:pPr>
+        <w:pStyle w:val="ListParagraph"/>
+        <w:rPr>
+          <w:rFonts w:hint="eastAsia"/>
+        </w:rPr>
+      </w:pPr>
+      <w:r>
+        <w:rPr>
+          <w:rFonts w:hint="eastAsia"/>
+          <w:noProof/>
+        </w:rPr>
+        <w:drawing>
+          <wp:inline distT="0" distB="0" distL="0" distR="0">
+            <wp:extent cx="4305300" cy="2063750"/>
+            <wp:effectExtent l="19050" t="0" r="0" b="0"/>
+            <wp:docPr id="15" name="Picture 16"/>
+            <wp:cNvGraphicFramePr>
+              <a:graphicFrameLocks xmlns:a="http://schemas.openxmlformats.org/drawingml/2006/main" noChangeAspect="1"/>
+            </wp:cNvGraphicFramePr>
+            <a:graphic xmlns:a="http://schemas.openxmlformats.org/drawingml/2006/main">
+              <a:graphicData uri="http://schemas.openxmlformats.org/drawingml/2006/picture">
+                <pic:pic xmlns:pic="http://schemas.openxmlformats.org/drawingml/2006/picture">
+                  <pic:nvPicPr>
+                    <pic:cNvPr id="0" name="Picture 16"/>
+                    <pic:cNvPicPr>
+                      <a:picLocks noChangeAspect="1" noChangeArrowheads="1"/>
+                    </pic:cNvPicPr>
+                  </pic:nvPicPr>
+                  <pic:blipFill>
+                    <a:blip r:embed="rId16" cstate="print"/>
+                    <a:srcRect/>
+                    <a:stretch>
+                      <a:fillRect/>
+                    </a:stretch>
+                  </pic:blipFill>
+                  <pic:spPr bwMode="auto">
+                    <a:xfrm>
+                      <a:off x="0" y="0"/>
+                      <a:ext cx="4305300" cy="2063750"/>
+                    </a:xfrm>
+                    <a:prstGeom prst="rect">
+                      <a:avLst/>
+                    </a:prstGeom>
+                    <a:noFill/>
+                    <a:ln w="9525">
+                      <a:noFill/>
+                      <a:miter lim="800000"/>
+                      <a:headEnd/>
+                      <a:tailEnd/>
+                    </a:ln>
+                  </pic:spPr>
+                </pic:pic>
+              </a:graphicData>
+            </a:graphic>
+          </wp:inline>
+        </w:drawing>
+      </w:r>
+    </w:p>
+    <w:p>
+      <w:pPr>
+        <w:pStyle w:val="ListParagraph"/>
+        <w:rPr>
+          <w:rFonts w:hint="eastAsia"/>
+        </w:rPr>
+      </w:pPr>
+      <w:r>
+        <w:rPr>
+          <w:rFonts w:hint="eastAsia"/>
+        </w:rPr>
+        <w:t>运行态会需要这些库文件的</w:t>
+      </w:r>
+      <w:proofErr w:type="spellStart"/>
+      <w:r>
+        <w:rPr>
+          <w:rFonts w:hint="eastAsia"/>
+        </w:rPr>
+        <w:t>dll</w:t>
+      </w:r>
+      <w:proofErr w:type="spellEnd"/>
+      <w:r>
+        <w:rPr>
+          <w:rFonts w:hint="eastAsia"/>
+        </w:rPr>
+        <w:t>，为了编译态和运行态的一致性，必须从这个目录下找到对应的</w:t>
+      </w:r>
+      <w:proofErr w:type="spellStart"/>
+      <w:r>
+        <w:rPr>
+          <w:rFonts w:hint="eastAsia"/>
+        </w:rPr>
+        <w:t>dll</w:t>
+      </w:r>
+      <w:proofErr w:type="spellEnd"/>
+      <w:r>
+        <w:rPr>
+          <w:rFonts w:hint="eastAsia"/>
+        </w:rPr>
+        <w:t>文件，不然无法运行：</w:t>
+      </w:r>
+    </w:p>
+    <w:p>
+      <w:pPr>
+        <w:pStyle w:val="ListParagraph"/>
+        <w:rPr>
+          <w:rFonts w:hint="eastAsia"/>
+        </w:rPr>
+      </w:pPr>
+      <w:r>
+        <w:rPr>
+          <w:rFonts w:hint="eastAsia"/>
+          <w:noProof/>
+        </w:rPr>
+        <w:drawing>
+          <wp:inline distT="0" distB="0" distL="0" distR="0">
+            <wp:extent cx="4444041" cy="4857750"/>
+            <wp:effectExtent l="19050" t="0" r="0" b="0"/>
+            <wp:docPr id="19" name="Picture 19"/>
+            <wp:cNvGraphicFramePr>
+              <a:graphicFrameLocks xmlns:a="http://schemas.openxmlformats.org/drawingml/2006/main" noChangeAspect="1"/>
+            </wp:cNvGraphicFramePr>
+            <a:graphic xmlns:a="http://schemas.openxmlformats.org/drawingml/2006/main">
+              <a:graphicData uri="http://schemas.openxmlformats.org/drawingml/2006/picture">
+                <pic:pic xmlns:pic="http://schemas.openxmlformats.org/drawingml/2006/picture">
+                  <pic:nvPicPr>
+                    <pic:cNvPr id="0" name="Picture 19"/>
+                    <pic:cNvPicPr>
+                      <a:picLocks noChangeAspect="1" noChangeArrowheads="1"/>
+                    </pic:cNvPicPr>
+                  </pic:nvPicPr>
+                  <pic:blipFill>
+                    <a:blip r:embed="rId17" cstate="print"/>
+                    <a:srcRect/>
+                    <a:stretch>
+                      <a:fillRect/>
+                    </a:stretch>
+                  </pic:blipFill>
+                  <pic:spPr bwMode="auto">
+                    <a:xfrm>
+                      <a:off x="0" y="0"/>
+                      <a:ext cx="4444628" cy="4858391"/>
+                    </a:xfrm>
+                    <a:prstGeom prst="rect">
+                      <a:avLst/>
+                    </a:prstGeom>
+                    <a:noFill/>
+                    <a:ln w="9525">
+                      <a:noFill/>
+                      <a:miter lim="800000"/>
+                      <a:headEnd/>
+                      <a:tailEnd/>
+                    </a:ln>
+                  </pic:spPr>
+                </pic:pic>
+              </a:graphicData>
+            </a:graphic>
+          </wp:inline>
+        </w:drawing>
+      </w:r>
+    </w:p>
+    <w:p>
+      <w:pPr>
+        <w:pStyle w:val="ListParagraph"/>
+        <w:numPr>
+          <w:ilvl w:val="0"/>
+          <w:numId w:val="1"/>
+        </w:numPr>
+        <w:outlineLvl w:val="0"/>
+        <w:rPr>
+          <w:rFonts w:hint="eastAsia"/>
+        </w:rPr>
+      </w:pPr>
+      <w:r>
+        <w:rPr>
+          <w:rFonts w:hint="eastAsia"/>
+        </w:rPr>
+        <w:t>设置启动项。</w:t>
+      </w:r>
+    </w:p>
+    <w:p>
+      <w:pPr>
+        <w:pStyle w:val="ListParagraph"/>
+        <w:rPr>
+          <w:rFonts w:hint="eastAsia"/>
+        </w:rPr>
+      </w:pPr>
+      <w:r>
+        <w:rPr>
+          <w:rFonts w:hint="eastAsia"/>
+        </w:rPr>
+        <w:t>将</w:t>
+      </w:r>
+      <w:r>
+        <w:rPr>
+          <w:rFonts w:hint="eastAsia"/>
+        </w:rPr>
+        <w:t>Test</w:t>
+      </w:r>
+      <w:r>
+        <w:rPr>
+          <w:rFonts w:hint="eastAsia"/>
+        </w:rPr>
+        <w:t>项目设置为启动项，不然无法在</w:t>
+      </w:r>
+      <w:proofErr w:type="spellStart"/>
+      <w:r>
+        <w:rPr>
+          <w:rFonts w:hint="eastAsia"/>
+        </w:rPr>
+        <w:t>vs</w:t>
+      </w:r>
+      <w:proofErr w:type="spellEnd"/>
+      <w:proofErr w:type="gramStart"/>
+      <w:r>
+        <w:rPr>
+          <w:rFonts w:hint="eastAsia"/>
+        </w:rPr>
+        <w:t>里启动</w:t>
+      </w:r>
+      <w:proofErr w:type="gramEnd"/>
+      <w:r>
+        <w:rPr>
+          <w:rFonts w:hint="eastAsia"/>
+        </w:rPr>
+        <w:t>调试。</w:t>
+      </w:r>
+    </w:p>
+    <w:p>
+      <w:pPr>
+        <w:pStyle w:val="ListParagraph"/>
+        <w:rPr>
+          <w:rFonts w:hint="eastAsia"/>
+        </w:rPr>
+      </w:pPr>
+      <w:r>
+        <w:rPr>
+          <w:rFonts w:hint="eastAsia"/>
+          <w:noProof/>
+        </w:rPr>
+        <w:lastRenderedPageBreak/>
+        <w:drawing>
+          <wp:inline distT="0" distB="0" distL="0" distR="0">
+            <wp:extent cx="5835650" cy="2749550"/>
+            <wp:effectExtent l="19050" t="0" r="0" b="0"/>
+            <wp:docPr id="17" name="Picture 22"/>
+            <wp:cNvGraphicFramePr>
+              <a:graphicFrameLocks xmlns:a="http://schemas.openxmlformats.org/drawingml/2006/main" noChangeAspect="1"/>
+            </wp:cNvGraphicFramePr>
+            <a:graphic xmlns:a="http://schemas.openxmlformats.org/drawingml/2006/main">
+              <a:graphicData uri="http://schemas.openxmlformats.org/drawingml/2006/picture">
+                <pic:pic xmlns:pic="http://schemas.openxmlformats.org/drawingml/2006/picture">
+                  <pic:nvPicPr>
+                    <pic:cNvPr id="0" name="Picture 22"/>
+                    <pic:cNvPicPr>
+                      <a:picLocks noChangeAspect="1" noChangeArrowheads="1"/>
+                    </pic:cNvPicPr>
+                  </pic:nvPicPr>
+                  <pic:blipFill>
+                    <a:blip r:embed="rId18" cstate="print"/>
+                    <a:srcRect/>
+                    <a:stretch>
+                      <a:fillRect/>
+                    </a:stretch>
+                  </pic:blipFill>
+                  <pic:spPr bwMode="auto">
+                    <a:xfrm>
+                      <a:off x="0" y="0"/>
+                      <a:ext cx="5835650" cy="2749550"/>
                     </a:xfrm>
                     <a:prstGeom prst="rect">
                       <a:avLst/>

</xml_diff>